<commit_message>
PRIM updates to handle parent relationship to the Patient resource.
</commit_message>
<xml_diff>
--- a/PRIM/Patient Resource Identity Management - PRIM clean.docx
+++ b/PRIM/Patient Resource Identity Management - PRIM clean.docx
@@ -20,8 +20,6 @@
           <w:szCs w:val="28"/>
         </w:rPr>
       </w:pPr>
-      <w:bookmarkStart w:id="0" w:name="_GoBack"/>
-      <w:bookmarkEnd w:id="0"/>
       <w:r>
         <w:rPr>
           <w:b/>
@@ -229,8 +227,8 @@
           <w:szCs w:val="44"/>
         </w:rPr>
       </w:pPr>
-      <w:bookmarkStart w:id="1" w:name="_gjdgxs" w:colFirst="0" w:colLast="0"/>
-      <w:bookmarkEnd w:id="1"/>
+      <w:bookmarkStart w:id="0" w:name="_gjdgxs" w:colFirst="0" w:colLast="0"/>
+      <w:bookmarkEnd w:id="0"/>
       <w:r>
         <w:rPr>
           <w:b/>
@@ -468,10 +466,10 @@
           <w:color w:val="000000"/>
         </w:rPr>
       </w:pPr>
-      <w:bookmarkStart w:id="2" w:name="30j0zll" w:colFirst="0" w:colLast="0"/>
-      <w:bookmarkStart w:id="3" w:name="1fob9te" w:colFirst="0" w:colLast="0"/>
+      <w:bookmarkStart w:id="1" w:name="30j0zll" w:colFirst="0" w:colLast="0"/>
+      <w:bookmarkStart w:id="2" w:name="1fob9te" w:colFirst="0" w:colLast="0"/>
+      <w:bookmarkEnd w:id="1"/>
       <w:bookmarkEnd w:id="2"/>
-      <w:bookmarkEnd w:id="3"/>
       <w:r>
         <w:rPr>
           <w:color w:val="000000"/>
@@ -5787,12 +5785,12 @@
       <w:r>
         <w:br w:type="page"/>
       </w:r>
-      <w:bookmarkStart w:id="4" w:name="_Toc7702365"/>
+      <w:bookmarkStart w:id="3" w:name="_Toc7702365"/>
       <w:r>
         <w:lastRenderedPageBreak/>
         <w:t>Introduction to this Supplement</w:t>
       </w:r>
-      <w:bookmarkEnd w:id="4"/>
+      <w:bookmarkEnd w:id="3"/>
     </w:p>
     <w:tbl>
       <w:tblPr>
@@ -5826,9 +5824,9 @@
                 <w:szCs w:val="24"/>
               </w:rPr>
             </w:pPr>
-            <w:bookmarkStart w:id="5" w:name="OLE_LINK11"/>
-            <w:bookmarkStart w:id="6" w:name="OLE_LINK15"/>
-            <w:bookmarkStart w:id="7" w:name="OLE_LINK16"/>
+            <w:bookmarkStart w:id="4" w:name="OLE_LINK11"/>
+            <w:bookmarkStart w:id="5" w:name="OLE_LINK15"/>
+            <w:bookmarkStart w:id="6" w:name="OLE_LINK16"/>
             <w:r>
               <w:rPr>
                 <w:sz w:val="24"/>
@@ -6023,9 +6021,9 @@
               <w:t>The FMM levels for FHIR content used in this profile are:</w:t>
             </w:r>
           </w:p>
+          <w:bookmarkEnd w:id="4"/>
           <w:bookmarkEnd w:id="5"/>
           <w:bookmarkEnd w:id="6"/>
-          <w:bookmarkEnd w:id="7"/>
           <w:p>
             <w:pPr>
               <w:rPr>
@@ -6278,7 +6276,7 @@
           <w:between w:val="nil"/>
         </w:pBdr>
       </w:pPr>
-      <w:bookmarkStart w:id="8" w:name="_Hlk14883017"/>
+      <w:bookmarkStart w:id="7" w:name="_Hlk14883017"/>
       <w:r>
         <w:t>The Patient</w:t>
       </w:r>
@@ -6450,7 +6448,7 @@
         <w:spacing w:before="0"/>
       </w:pPr>
     </w:p>
-    <w:bookmarkEnd w:id="8"/>
+    <w:bookmarkEnd w:id="7"/>
     <w:p>
       <w:pPr>
         <w:spacing w:before="0"/>
@@ -6564,12 +6562,12 @@
         <w:pStyle w:val="Heading2"/>
         <w:ind w:left="0" w:firstLine="0"/>
       </w:pPr>
-      <w:bookmarkStart w:id="9" w:name="_Toc7702366"/>
+      <w:bookmarkStart w:id="8" w:name="_Toc7702366"/>
       <w:r>
         <w:lastRenderedPageBreak/>
         <w:t>Open Issues and Questions</w:t>
       </w:r>
-      <w:bookmarkEnd w:id="9"/>
+      <w:bookmarkEnd w:id="8"/>
     </w:p>
     <w:p>
       <w:pPr>
@@ -6808,79 +6806,6 @@
     </w:p>
     <w:p>
       <w:pPr>
-        <w:pStyle w:val="Heading2"/>
-      </w:pPr>
-      <w:bookmarkStart w:id="10" w:name="_Toc7702367"/>
-      <w:r>
-        <w:t>Closed Issues</w:t>
-      </w:r>
-      <w:bookmarkEnd w:id="10"/>
-    </w:p>
-    <w:p>
-      <w:pPr>
-        <w:spacing w:before="0"/>
-        <w:rPr>
-          <w:i/>
-        </w:rPr>
-      </w:pPr>
-      <w:r>
-        <w:rPr>
-          <w:i/>
-          <w:color w:val="000000"/>
-        </w:rPr>
-        <w:t>PRIM-</w:t>
-      </w:r>
-      <w:r>
-        <w:rPr>
-          <w:i/>
-          <w:color w:val="000000"/>
-        </w:rPr>
-        <w:t>1</w:t>
-      </w:r>
-      <w:r>
-        <w:rPr>
-          <w:i/>
-          <w:color w:val="000000"/>
-        </w:rPr>
-        <w:t xml:space="preserve">: </w:t>
-      </w:r>
-      <w:r>
-        <w:rPr>
-          <w:i/>
-          <w:color w:val="000000"/>
-        </w:rPr>
-        <w:t xml:space="preserve">Should Merges be supported?  </w:t>
-      </w:r>
-      <w:r>
-        <w:rPr>
-          <w:iCs/>
-        </w:rPr>
-        <w:t>Merge will be handled by link, the corresponding data could be reconsolidated by the destination system (we are aligning with FHIR). We support Merge via a “Virtual Merge” that is implemented by linking.</w:t>
-      </w:r>
-      <w:r>
-        <w:rPr>
-          <w:iCs/>
-        </w:rPr>
-        <w:t xml:space="preserve">  We are collaborating with HL7 on how FHIR handles merge and will update this supplement based on that work.</w:t>
-      </w:r>
-    </w:p>
-    <w:p>
-      <w:pPr>
-        <w:pBdr>
-          <w:top w:val="nil"/>
-          <w:left w:val="nil"/>
-          <w:bottom w:val="nil"/>
-          <w:right w:val="nil"/>
-          <w:between w:val="nil"/>
-        </w:pBdr>
-        <w:rPr>
-          <w:i/>
-          <w:color w:val="000000"/>
-        </w:rPr>
-      </w:pPr>
-    </w:p>
-    <w:p>
-      <w:pPr>
         <w:pBdr>
           <w:top w:val="nil"/>
           <w:left w:val="nil"/>
@@ -6889,26 +6814,7 @@
           <w:between w:val="nil"/>
         </w:pBdr>
         <w:spacing w:before="0"/>
-        <w:rPr>
-          <w:i/>
-          <w:iCs/>
-        </w:rPr>
-      </w:pPr>
-      <w:r>
-        <w:rPr>
-          <w:b/>
-          <w:i/>
-          <w:iCs/>
-        </w:rPr>
-        <w:t>PRIM-5:</w:t>
-      </w:r>
-      <w:r>
-        <w:rPr>
-          <w:i/>
-          <w:iCs/>
-        </w:rPr>
-        <w:t xml:space="preserve"> There is a new profile proposal that would bind this profile and MHD into a document sharing health information exchange.</w:t>
-      </w:r>
+      </w:pPr>
     </w:p>
     <w:p>
       <w:pPr>
@@ -6919,11 +6825,76 @@
           <w:right w:val="nil"/>
           <w:between w:val="nil"/>
         </w:pBdr>
+        <w:spacing w:before="0"/>
+      </w:pPr>
+      <w:r>
+        <w:rPr>
+          <w:b/>
+          <w:bCs/>
+        </w:rPr>
+        <w:t xml:space="preserve">PRIM-8: </w:t>
+      </w:r>
+      <w:r>
+        <w:t>Will open an issue with HL7 to clarify their usage of link with RelatedPerson as recommended in this profile to manage parent relationships to children.</w:t>
+      </w:r>
+    </w:p>
+    <w:p>
+      <w:pPr>
+        <w:pStyle w:val="Heading2"/>
+      </w:pPr>
+      <w:bookmarkStart w:id="9" w:name="_Toc7702367"/>
+      <w:r>
+        <w:t>Closed Issues</w:t>
+      </w:r>
+      <w:bookmarkEnd w:id="9"/>
+    </w:p>
+    <w:p>
+      <w:pPr>
+        <w:spacing w:before="0"/>
+        <w:rPr>
+          <w:i/>
+        </w:rPr>
+      </w:pPr>
+      <w:r>
         <w:rPr>
           <w:i/>
           <w:color w:val="000000"/>
         </w:rPr>
-      </w:pPr>
+        <w:t>PRIM-</w:t>
+      </w:r>
+      <w:r>
+        <w:rPr>
+          <w:i/>
+          <w:color w:val="000000"/>
+        </w:rPr>
+        <w:t>1</w:t>
+      </w:r>
+      <w:r>
+        <w:rPr>
+          <w:i/>
+          <w:color w:val="000000"/>
+        </w:rPr>
+        <w:t xml:space="preserve">: </w:t>
+      </w:r>
+      <w:r>
+        <w:rPr>
+          <w:i/>
+          <w:color w:val="000000"/>
+        </w:rPr>
+        <w:t xml:space="preserve">Should Merges be supported?  </w:t>
+      </w:r>
+      <w:r>
+        <w:rPr>
+          <w:iCs/>
+        </w:rPr>
+        <w:t>Merge will be handled by link, the corresponding data could be reconsolidated by the destination system (we are aligning with FHIR). We support Merge via a “Virtual Merge” that is implemented by linking.</w:t>
+      </w:r>
+      <w:r>
+        <w:rPr>
+          <w:iCs/>
+        </w:rPr>
+        <w:t xml:space="preserve">  We are collaborating with HL7 on how FHIR handles merge and will update this supplement based on that work.</w:t>
+      </w:r>
     </w:p>
     <w:p>
       <w:pPr>
@@ -6935,23 +6906,84 @@
           <w:between w:val="nil"/>
         </w:pBdr>
         <w:rPr>
+          <w:i/>
           <w:color w:val="000000"/>
         </w:rPr>
       </w:pPr>
     </w:p>
     <w:p>
       <w:pPr>
+        <w:pBdr>
+          <w:top w:val="nil"/>
+          <w:left w:val="nil"/>
+          <w:bottom w:val="nil"/>
+          <w:right w:val="nil"/>
+          <w:between w:val="nil"/>
+        </w:pBdr>
+        <w:spacing w:before="0"/>
+        <w:rPr>
+          <w:i/>
+          <w:iCs/>
+        </w:rPr>
+      </w:pPr>
+      <w:r>
+        <w:rPr>
+          <w:b/>
+          <w:i/>
+          <w:iCs/>
+        </w:rPr>
+        <w:t>PRIM-5:</w:t>
+      </w:r>
+      <w:r>
+        <w:rPr>
+          <w:i/>
+          <w:iCs/>
+        </w:rPr>
+        <w:t xml:space="preserve"> There is a new profile proposal that would bind this profile and MHD into a document sharing health information exchange.</w:t>
+      </w:r>
+    </w:p>
+    <w:p>
+      <w:pPr>
+        <w:pBdr>
+          <w:top w:val="nil"/>
+          <w:left w:val="nil"/>
+          <w:bottom w:val="nil"/>
+          <w:right w:val="nil"/>
+          <w:between w:val="nil"/>
+        </w:pBdr>
+        <w:rPr>
+          <w:i/>
+          <w:color w:val="000000"/>
+        </w:rPr>
+      </w:pPr>
+    </w:p>
+    <w:p>
+      <w:pPr>
+        <w:pBdr>
+          <w:top w:val="nil"/>
+          <w:left w:val="nil"/>
+          <w:bottom w:val="nil"/>
+          <w:right w:val="nil"/>
+          <w:between w:val="nil"/>
+        </w:pBdr>
+        <w:rPr>
+          <w:color w:val="000000"/>
+        </w:rPr>
+      </w:pPr>
+    </w:p>
+    <w:p>
+      <w:pPr>
         <w:pStyle w:val="Heading1"/>
       </w:pPr>
       <w:r>
         <w:br w:type="page"/>
       </w:r>
-      <w:bookmarkStart w:id="11" w:name="_Toc7702368"/>
+      <w:bookmarkStart w:id="10" w:name="_Toc7702368"/>
       <w:r>
         <w:lastRenderedPageBreak/>
         <w:t>General Introduction and Shared Appendices</w:t>
       </w:r>
-      <w:bookmarkEnd w:id="11"/>
+      <w:bookmarkEnd w:id="10"/>
     </w:p>
     <w:p>
       <w:pPr>
@@ -7052,25 +7084,25 @@
           <w:color w:val="000000"/>
         </w:rPr>
       </w:pPr>
-      <w:bookmarkStart w:id="12" w:name="_1t3h5sf" w:colFirst="0" w:colLast="0"/>
-      <w:bookmarkEnd w:id="12"/>
+      <w:bookmarkStart w:id="11" w:name="_1t3h5sf" w:colFirst="0" w:colLast="0"/>
+      <w:bookmarkEnd w:id="11"/>
     </w:p>
     <w:p>
       <w:pPr>
         <w:pStyle w:val="Heading1"/>
       </w:pPr>
-      <w:bookmarkStart w:id="13" w:name="_Toc7702369"/>
+      <w:bookmarkStart w:id="12" w:name="_Toc7702369"/>
       <w:r>
         <w:t xml:space="preserve">Appendix A </w:t>
       </w:r>
-      <w:bookmarkStart w:id="14" w:name="2s8eyo1" w:colFirst="0" w:colLast="0"/>
-      <w:bookmarkStart w:id="15" w:name="17dp8vu" w:colFirst="0" w:colLast="0"/>
+      <w:bookmarkStart w:id="13" w:name="2s8eyo1" w:colFirst="0" w:colLast="0"/>
+      <w:bookmarkStart w:id="14" w:name="17dp8vu" w:colFirst="0" w:colLast="0"/>
+      <w:bookmarkEnd w:id="13"/>
       <w:bookmarkEnd w:id="14"/>
-      <w:bookmarkEnd w:id="15"/>
       <w:r>
         <w:t>– Actor Summary Definitions</w:t>
       </w:r>
-      <w:bookmarkEnd w:id="13"/>
+      <w:bookmarkEnd w:id="12"/>
     </w:p>
     <w:p>
       <w:pPr>
@@ -7400,18 +7432,18 @@
           <w:color w:val="000000"/>
         </w:rPr>
       </w:pPr>
-      <w:bookmarkStart w:id="16" w:name="_35nkun2" w:colFirst="0" w:colLast="0"/>
-      <w:bookmarkEnd w:id="16"/>
+      <w:bookmarkStart w:id="15" w:name="_35nkun2" w:colFirst="0" w:colLast="0"/>
+      <w:bookmarkEnd w:id="15"/>
     </w:p>
     <w:p>
       <w:pPr>
         <w:pStyle w:val="Heading1"/>
       </w:pPr>
-      <w:bookmarkStart w:id="17" w:name="_Toc7702370"/>
+      <w:bookmarkStart w:id="16" w:name="_Toc7702370"/>
       <w:r>
         <w:t>Appendix B – Transaction Summary Definitions</w:t>
       </w:r>
-      <w:bookmarkEnd w:id="17"/>
+      <w:bookmarkEnd w:id="16"/>
     </w:p>
     <w:p>
       <w:pPr>
@@ -7751,19 +7783,19 @@
           <w:color w:val="000000"/>
         </w:rPr>
       </w:pPr>
-      <w:bookmarkStart w:id="18" w:name="_44sinio" w:colFirst="0" w:colLast="0"/>
-      <w:bookmarkEnd w:id="18"/>
+      <w:bookmarkStart w:id="17" w:name="_44sinio" w:colFirst="0" w:colLast="0"/>
+      <w:bookmarkEnd w:id="17"/>
     </w:p>
     <w:p>
       <w:pPr>
         <w:pStyle w:val="Heading1"/>
       </w:pPr>
-      <w:bookmarkStart w:id="19" w:name="_Toc7702371"/>
+      <w:bookmarkStart w:id="18" w:name="_Toc7702371"/>
       <w:r>
         <w:lastRenderedPageBreak/>
         <w:t>Appendix D – Glossary</w:t>
       </w:r>
-      <w:bookmarkEnd w:id="19"/>
+      <w:bookmarkEnd w:id="18"/>
     </w:p>
     <w:p>
       <w:pPr>
@@ -7963,8 +7995,8 @@
           <w:color w:val="000000"/>
         </w:rPr>
       </w:pPr>
-      <w:bookmarkStart w:id="20" w:name="_1y810tw" w:colFirst="0" w:colLast="0"/>
-      <w:bookmarkEnd w:id="20"/>
+      <w:bookmarkStart w:id="19" w:name="_1y810tw" w:colFirst="0" w:colLast="0"/>
+      <w:bookmarkEnd w:id="19"/>
     </w:p>
     <w:p>
       <w:pPr>
@@ -7986,8 +8018,8 @@
           <w:szCs w:val="44"/>
         </w:rPr>
       </w:pPr>
-      <w:bookmarkStart w:id="21" w:name="_4i7ojhp" w:colFirst="0" w:colLast="0"/>
-      <w:bookmarkEnd w:id="21"/>
+      <w:bookmarkStart w:id="20" w:name="_4i7ojhp" w:colFirst="0" w:colLast="0"/>
+      <w:bookmarkEnd w:id="20"/>
       <w:r>
         <w:br w:type="page"/>
       </w:r>
@@ -8017,8 +8049,8 @@
           <w:color w:val="000000"/>
         </w:rPr>
       </w:pPr>
-      <w:bookmarkStart w:id="22" w:name="_3as4poj" w:colFirst="0" w:colLast="0"/>
-      <w:bookmarkEnd w:id="22"/>
+      <w:bookmarkStart w:id="21" w:name="_3as4poj" w:colFirst="0" w:colLast="0"/>
+      <w:bookmarkEnd w:id="21"/>
     </w:p>
     <w:p>
       <w:pPr>
@@ -8085,7 +8117,7 @@
       <w:pPr>
         <w:pStyle w:val="Heading1"/>
       </w:pPr>
-      <w:bookmarkStart w:id="23" w:name="_Toc7702372"/>
+      <w:bookmarkStart w:id="22" w:name="_Toc7702372"/>
       <w:r>
         <w:t xml:space="preserve">X Patient </w:t>
       </w:r>
@@ -8113,7 +8145,7 @@
       <w:r>
         <w:t xml:space="preserve"> Profile</w:t>
       </w:r>
-      <w:bookmarkEnd w:id="23"/>
+      <w:bookmarkEnd w:id="22"/>
     </w:p>
     <w:p>
       <w:pPr>
@@ -8279,7 +8311,7 @@
       <w:pPr>
         <w:pStyle w:val="Heading2"/>
       </w:pPr>
-      <w:bookmarkStart w:id="24" w:name="_Toc7702373"/>
+      <w:bookmarkStart w:id="23" w:name="_Toc7702373"/>
       <w:r>
         <w:t xml:space="preserve">X.1 </w:t>
       </w:r>
@@ -8298,7 +8330,7 @@
       <w:r>
         <w:t>Actors, Transactions, and Content Modules</w:t>
       </w:r>
-      <w:bookmarkEnd w:id="24"/>
+      <w:bookmarkEnd w:id="23"/>
     </w:p>
     <w:p>
       <w:pPr>
@@ -8319,10 +8351,10 @@
         </w:rPr>
         <w:t xml:space="preserve">This section defines the actors, transactions, and/or content modules in this profile. General definitions of actors are given in the </w:t>
       </w:r>
-      <w:bookmarkStart w:id="25" w:name="147n2zr" w:colFirst="0" w:colLast="0"/>
-      <w:bookmarkStart w:id="26" w:name="2p2csry" w:colFirst="0" w:colLast="0"/>
+      <w:bookmarkStart w:id="24" w:name="147n2zr" w:colFirst="0" w:colLast="0"/>
+      <w:bookmarkStart w:id="25" w:name="2p2csry" w:colFirst="0" w:colLast="0"/>
+      <w:bookmarkEnd w:id="24"/>
       <w:bookmarkEnd w:id="25"/>
-      <w:bookmarkEnd w:id="26"/>
       <w:r>
         <w:rPr>
           <w:color w:val="000000"/>
@@ -8921,8 +8953,8 @@
             <w:pPr>
               <w:pStyle w:val="TableEntryHeader"/>
             </w:pPr>
-            <w:bookmarkStart w:id="27" w:name="_3o7alnk" w:colFirst="0" w:colLast="0"/>
-            <w:bookmarkEnd w:id="27"/>
+            <w:bookmarkStart w:id="26" w:name="_3o7alnk" w:colFirst="0" w:colLast="0"/>
+            <w:bookmarkEnd w:id="26"/>
             <w:r>
               <w:t>Actors</w:t>
             </w:r>
@@ -10269,10 +10301,10 @@
         <w:pStyle w:val="TableEntry"/>
         <w:ind w:left="720"/>
       </w:pPr>
-      <w:bookmarkStart w:id="28" w:name="_e8pvfhrdxgt" w:colFirst="0" w:colLast="0"/>
-      <w:bookmarkStart w:id="29" w:name="_Toc345074652"/>
-      <w:bookmarkStart w:id="30" w:name="_Toc500238752"/>
-      <w:bookmarkEnd w:id="28"/>
+      <w:bookmarkStart w:id="27" w:name="_e8pvfhrdxgt" w:colFirst="0" w:colLast="0"/>
+      <w:bookmarkStart w:id="28" w:name="_Toc345074652"/>
+      <w:bookmarkStart w:id="29" w:name="_Toc500238752"/>
+      <w:bookmarkEnd w:id="27"/>
       <w:r>
         <w:t>Note 1:  The Patient Identity Manager shall respond to [ITI-83] queries using the requirements in that transaction for the Patient Identity Cross-Reference Manager.</w:t>
       </w:r>
@@ -10299,28 +10331,28 @@
       <w:pPr>
         <w:pStyle w:val="Heading2"/>
       </w:pPr>
-      <w:bookmarkStart w:id="31" w:name="_Toc7702374"/>
+      <w:bookmarkStart w:id="30" w:name="_Toc7702374"/>
+      <w:bookmarkEnd w:id="28"/>
       <w:bookmarkEnd w:id="29"/>
+      <w:r>
+        <w:t xml:space="preserve">X.2 </w:t>
+      </w:r>
+      <w:r>
+        <w:t>PR</w:t>
+      </w:r>
+      <w:r>
+        <w:t>I</w:t>
+      </w:r>
+      <w:r>
+        <w:t>M</w:t>
+      </w:r>
+      <w:r>
+        <w:t xml:space="preserve"> </w:t>
+      </w:r>
+      <w:r>
+        <w:t>Actor Options</w:t>
+      </w:r>
       <w:bookmarkEnd w:id="30"/>
-      <w:r>
-        <w:t xml:space="preserve">X.2 </w:t>
-      </w:r>
-      <w:r>
-        <w:t>PR</w:t>
-      </w:r>
-      <w:r>
-        <w:t>I</w:t>
-      </w:r>
-      <w:r>
-        <w:t>M</w:t>
-      </w:r>
-      <w:r>
-        <w:t xml:space="preserve"> </w:t>
-      </w:r>
-      <w:r>
-        <w:t>Actor Options</w:t>
-      </w:r>
-      <w:bookmarkEnd w:id="31"/>
     </w:p>
     <w:p>
       <w:pPr>
@@ -11069,7 +11101,7 @@
         <w:pStyle w:val="Heading2"/>
         <w:ind w:left="0" w:firstLine="0"/>
       </w:pPr>
-      <w:bookmarkStart w:id="32" w:name="_Toc7702375"/>
+      <w:bookmarkStart w:id="31" w:name="_Toc7702375"/>
       <w:r>
         <w:t xml:space="preserve">X.3 </w:t>
       </w:r>
@@ -11088,7 +11120,7 @@
       <w:r>
         <w:t>Required Actor Groupings</w:t>
       </w:r>
-      <w:bookmarkEnd w:id="32"/>
+      <w:bookmarkEnd w:id="31"/>
       <w:r>
         <w:t xml:space="preserve"> </w:t>
       </w:r>
@@ -12007,7 +12039,7 @@
       <w:pPr>
         <w:pStyle w:val="Heading2"/>
       </w:pPr>
-      <w:bookmarkStart w:id="33" w:name="_Toc7702376"/>
+      <w:bookmarkStart w:id="32" w:name="_Toc7702376"/>
       <w:r>
         <w:t xml:space="preserve">X.4 </w:t>
       </w:r>
@@ -12026,20 +12058,20 @@
       <w:r>
         <w:t>Overview</w:t>
       </w:r>
-      <w:bookmarkEnd w:id="33"/>
+      <w:bookmarkEnd w:id="32"/>
     </w:p>
     <w:p>
       <w:pPr>
         <w:pStyle w:val="Heading3"/>
         <w:keepNext w:val="0"/>
       </w:pPr>
-      <w:bookmarkStart w:id="34" w:name="1jlao46" w:colFirst="0" w:colLast="0"/>
-      <w:bookmarkStart w:id="35" w:name="_Toc7702377"/>
+      <w:bookmarkStart w:id="33" w:name="1jlao46" w:colFirst="0" w:colLast="0"/>
+      <w:bookmarkStart w:id="34" w:name="_Toc7702377"/>
+      <w:bookmarkEnd w:id="33"/>
+      <w:r>
+        <w:t>X.4.1 Concepts</w:t>
+      </w:r>
       <w:bookmarkEnd w:id="34"/>
-      <w:r>
-        <w:t>X.4.1 Concepts</w:t>
-      </w:r>
-      <w:bookmarkEnd w:id="35"/>
     </w:p>
     <w:p>
       <w:pPr>
@@ -12066,65 +12098,65 @@
         <w:pStyle w:val="Heading3"/>
         <w:keepNext w:val="0"/>
       </w:pPr>
-      <w:bookmarkStart w:id="36" w:name="_Toc7702378"/>
+      <w:bookmarkStart w:id="35" w:name="_Toc7702378"/>
       <w:r>
         <w:t>X.4.2 Use Cases</w:t>
+      </w:r>
+      <w:bookmarkEnd w:id="35"/>
+    </w:p>
+    <w:p>
+      <w:pPr>
+        <w:pStyle w:val="Heading4"/>
+        <w:ind w:left="864" w:hanging="864"/>
+      </w:pPr>
+      <w:bookmarkStart w:id="36" w:name="_Toc7702379"/>
+      <w:r>
+        <w:t>X.4.2.1 Use Case #1: Create Patient</w:t>
       </w:r>
       <w:bookmarkEnd w:id="36"/>
     </w:p>
     <w:p>
-      <w:pPr>
-        <w:pStyle w:val="Heading4"/>
-        <w:ind w:left="864" w:hanging="864"/>
-      </w:pPr>
-      <w:bookmarkStart w:id="37" w:name="_Toc7702379"/>
-      <w:r>
-        <w:t>X.4.2.1 Use Case #1: Create Patient</w:t>
+      <w:r>
+        <w:t xml:space="preserve">A new client record is created in a demographic database. </w:t>
+      </w:r>
+    </w:p>
+    <w:p>
+      <w:pPr>
+        <w:pStyle w:val="Heading5"/>
+      </w:pPr>
+      <w:bookmarkStart w:id="37" w:name="_Toc7702380"/>
+      <w:r>
+        <w:t>X.4.2.1.1 Create Patient Use Case Description</w:t>
       </w:r>
       <w:bookmarkEnd w:id="37"/>
     </w:p>
     <w:p>
       <w:r>
-        <w:t xml:space="preserve">A new client record is created in a demographic database. </w:t>
+        <w:t xml:space="preserve">Following a healthy pregnancy, Mosa gives birth in a care facility to her new baby: Joshua. Information is captured about Joshua and about the relationship between him and his parents in the care facility’s electronic medical records (EMR) system.  Leveraging the information in the EMR, a new demographic record is created for baby Joshua in the Ministry of Health’s (MOH) national Client Registry. </w:t>
       </w:r>
     </w:p>
     <w:p>
-      <w:pPr>
-        <w:pStyle w:val="Heading5"/>
-      </w:pPr>
-      <w:bookmarkStart w:id="38" w:name="_Toc7702380"/>
-      <w:r>
-        <w:t>X.4.2.1.1 Create Patient Use Case Description</w:t>
-      </w:r>
-      <w:bookmarkEnd w:id="38"/>
+      <w:r>
+        <w:lastRenderedPageBreak/>
+        <w:t>Joshua’s demographic record in the Client Registry establishes his unique identity across the care delivery network operated under the auspices of the MOH. Joshua’s data is also securely shared with the Civil Registration and Vital Statistics (CRVS) database maintained by the Ministry of Home Affairs in the country where Joshua was born. This CRVS data is used to generate a birth certificate for Joshua.</w:t>
+      </w:r>
     </w:p>
     <w:p>
       <w:r>
-        <w:t xml:space="preserve">Following a healthy pregnancy, Mosa gives birth in a care facility to her new baby: Joshua. Information is captured about Joshua and about the relationship between him and his parents in the care facility’s electronic medical records (EMR) system.  Leveraging the information in the EMR, a new demographic record is created for baby Joshua in the Ministry of Health’s (MOH) national Client Registry. </w:t>
+        <w:t xml:space="preserve">Some days after Mosa and Joshua return home from the care facility, Joshua’s health card and his birth certificate are delivered. Joshua now has his unique identifier for health purposes and his birth certificate, which affords him a legal status in his country. </w:t>
       </w:r>
     </w:p>
     <w:p>
-      <w:r>
-        <w:lastRenderedPageBreak/>
-        <w:t>Joshua’s demographic record in the Client Registry establishes his unique identity across the care delivery network operated under the auspices of the MOH. Joshua’s data is also securely shared with the Civil Registration and Vital Statistics (CRVS) database maintained by the Ministry of Home Affairs in the country where Joshua was born. This CRVS data is used to generate a birth certificate for Joshua.</w:t>
-      </w:r>
-    </w:p>
-    <w:p>
-      <w:r>
-        <w:t xml:space="preserve">Some days after Mosa and Joshua return home from the care facility, Joshua’s health card and his birth certificate are delivered. Joshua now has his unique identifier for health purposes and his birth certificate, which affords him a legal status in his country. </w:t>
-      </w:r>
-    </w:p>
-    <w:p>
       <w:pPr>
         <w:pStyle w:val="Heading5"/>
       </w:pPr>
-      <w:bookmarkStart w:id="39" w:name="_tgm1fptbycmg" w:colFirst="0" w:colLast="0"/>
-      <w:bookmarkStart w:id="40" w:name="_Toc7702381"/>
+      <w:bookmarkStart w:id="38" w:name="_tgm1fptbycmg" w:colFirst="0" w:colLast="0"/>
+      <w:bookmarkStart w:id="39" w:name="_Toc7702381"/>
+      <w:bookmarkEnd w:id="38"/>
+      <w:r>
+        <w:t>X.4.2.1.2 Create Patient Process Flow</w:t>
+      </w:r>
       <w:bookmarkEnd w:id="39"/>
-      <w:r>
-        <w:t>X.4.2.1.2 Create Patient Process Flow</w:t>
-      </w:r>
-      <w:bookmarkEnd w:id="40"/>
     </w:p>
     <w:p>
       <w:pPr>
@@ -12762,13 +12794,13 @@
       <w:pPr>
         <w:pStyle w:val="Heading4"/>
       </w:pPr>
-      <w:bookmarkStart w:id="41" w:name="_l27ma4h3ajx9" w:colFirst="0" w:colLast="0"/>
-      <w:bookmarkStart w:id="42" w:name="_Toc7702382"/>
+      <w:bookmarkStart w:id="40" w:name="_l27ma4h3ajx9" w:colFirst="0" w:colLast="0"/>
+      <w:bookmarkStart w:id="41" w:name="_Toc7702382"/>
+      <w:bookmarkEnd w:id="40"/>
+      <w:r>
+        <w:t>X.4.2.2 Use Case #2: Update Patient Information</w:t>
+      </w:r>
       <w:bookmarkEnd w:id="41"/>
-      <w:r>
-        <w:t>X.4.2.2 Use Case #2: Update Patient Information</w:t>
-      </w:r>
-      <w:bookmarkEnd w:id="42"/>
     </w:p>
     <w:p>
       <w:r>
@@ -12779,13 +12811,13 @@
       <w:pPr>
         <w:pStyle w:val="Heading5"/>
       </w:pPr>
-      <w:bookmarkStart w:id="43" w:name="_k7507yr8k8q" w:colFirst="0" w:colLast="0"/>
-      <w:bookmarkStart w:id="44" w:name="_Toc7702383"/>
+      <w:bookmarkStart w:id="42" w:name="_k7507yr8k8q" w:colFirst="0" w:colLast="0"/>
+      <w:bookmarkStart w:id="43" w:name="_Toc7702383"/>
+      <w:bookmarkEnd w:id="42"/>
+      <w:r>
+        <w:t>X.4.2.2.1 Update Patient Use Case Description</w:t>
+      </w:r>
       <w:bookmarkEnd w:id="43"/>
-      <w:r>
-        <w:t>X.4.2.2.1 Update Patient Use Case Description</w:t>
-      </w:r>
-      <w:bookmarkEnd w:id="44"/>
     </w:p>
     <w:p>
       <w:r>
@@ -12825,13 +12857,13 @@
       <w:pPr>
         <w:pStyle w:val="Heading5"/>
       </w:pPr>
-      <w:bookmarkStart w:id="45" w:name="_12rcx61h4by" w:colFirst="0" w:colLast="0"/>
-      <w:bookmarkStart w:id="46" w:name="_Toc7702384"/>
+      <w:bookmarkStart w:id="44" w:name="_12rcx61h4by" w:colFirst="0" w:colLast="0"/>
+      <w:bookmarkStart w:id="45" w:name="_Toc7702384"/>
+      <w:bookmarkEnd w:id="44"/>
+      <w:r>
+        <w:t>X.4.2.2.2 Update Patient Process Flow</w:t>
+      </w:r>
       <w:bookmarkEnd w:id="45"/>
-      <w:r>
-        <w:t>X.4.2.2.2 Update Patient Process Flow</w:t>
-      </w:r>
-      <w:bookmarkEnd w:id="46"/>
     </w:p>
     <w:p>
       <w:r>
@@ -13238,22 +13270,22 @@
       <w:pPr>
         <w:pStyle w:val="Heading4"/>
       </w:pPr>
-      <w:bookmarkStart w:id="47" w:name="_sf46mntmtg8t" w:colFirst="0" w:colLast="0"/>
-      <w:bookmarkStart w:id="48" w:name="_Toc7702385"/>
+      <w:bookmarkStart w:id="46" w:name="_sf46mntmtg8t" w:colFirst="0" w:colLast="0"/>
+      <w:bookmarkStart w:id="47" w:name="_Toc7702385"/>
+      <w:bookmarkEnd w:id="46"/>
+      <w:r>
+        <w:t xml:space="preserve">X.4.2.3 Use Case #3: </w:t>
+      </w:r>
+      <w:r>
+        <w:t>Link</w:t>
+      </w:r>
+      <w:r>
+        <w:t xml:space="preserve"> </w:t>
+      </w:r>
+      <w:r>
+        <w:t>Patient Records</w:t>
+      </w:r>
       <w:bookmarkEnd w:id="47"/>
-      <w:r>
-        <w:t xml:space="preserve">X.4.2.3 Use Case #3: </w:t>
-      </w:r>
-      <w:r>
-        <w:t>Link</w:t>
-      </w:r>
-      <w:r>
-        <w:t xml:space="preserve"> </w:t>
-      </w:r>
-      <w:r>
-        <w:t>Patient Records</w:t>
-      </w:r>
-      <w:bookmarkEnd w:id="48"/>
     </w:p>
     <w:p>
       <w:r>
@@ -13331,19 +13363,19 @@
       <w:pPr>
         <w:pStyle w:val="Heading5"/>
       </w:pPr>
-      <w:bookmarkStart w:id="49" w:name="_fj71c9tf6qvl" w:colFirst="0" w:colLast="0"/>
-      <w:bookmarkStart w:id="50" w:name="_Toc7702386"/>
+      <w:bookmarkStart w:id="48" w:name="_fj71c9tf6qvl" w:colFirst="0" w:colLast="0"/>
+      <w:bookmarkStart w:id="49" w:name="_Toc7702386"/>
+      <w:bookmarkEnd w:id="48"/>
+      <w:r>
+        <w:t xml:space="preserve">X.4.2.3.1 </w:t>
+      </w:r>
+      <w:r>
+        <w:t>Link</w:t>
+      </w:r>
+      <w:r>
+        <w:t xml:space="preserve"> Patient Records Use Case Description</w:t>
+      </w:r>
       <w:bookmarkEnd w:id="49"/>
-      <w:r>
-        <w:t xml:space="preserve">X.4.2.3.1 </w:t>
-      </w:r>
-      <w:r>
-        <w:t>Link</w:t>
-      </w:r>
-      <w:r>
-        <w:t xml:space="preserve"> Patient Records Use Case Description</w:t>
-      </w:r>
-      <w:bookmarkEnd w:id="50"/>
     </w:p>
     <w:p>
       <w:r>
@@ -13441,9 +13473,9 @@
       <w:pPr>
         <w:pStyle w:val="Heading5"/>
       </w:pPr>
-      <w:bookmarkStart w:id="51" w:name="_9zp53gfpy00" w:colFirst="0" w:colLast="0"/>
-      <w:bookmarkStart w:id="52" w:name="_Toc7702387"/>
-      <w:bookmarkEnd w:id="51"/>
+      <w:bookmarkStart w:id="50" w:name="_9zp53gfpy00" w:colFirst="0" w:colLast="0"/>
+      <w:bookmarkStart w:id="51" w:name="_Toc7702387"/>
+      <w:bookmarkEnd w:id="50"/>
       <w:r>
         <w:lastRenderedPageBreak/>
         <w:t xml:space="preserve">X.4.2.3.2 </w:t>
@@ -13454,7 +13486,7 @@
       <w:r>
         <w:t xml:space="preserve"> Patient Process Flow</w:t>
       </w:r>
-      <w:bookmarkEnd w:id="52"/>
+      <w:bookmarkEnd w:id="51"/>
     </w:p>
     <w:p>
       <w:r>
@@ -14250,7 +14282,7 @@
       <w:pPr>
         <w:pStyle w:val="Heading2"/>
       </w:pPr>
-      <w:bookmarkStart w:id="53" w:name="_Toc7702388"/>
+      <w:bookmarkStart w:id="52" w:name="_Toc7702388"/>
       <w:r>
         <w:t xml:space="preserve">X.5 </w:t>
       </w:r>
@@ -14266,7 +14298,7 @@
       <w:r>
         <w:t xml:space="preserve"> Security Considerations</w:t>
       </w:r>
-      <w:bookmarkEnd w:id="53"/>
+      <w:bookmarkEnd w:id="52"/>
     </w:p>
     <w:p>
       <w:pPr>
@@ -14357,7 +14389,7 @@
           <w:i/>
         </w:rPr>
       </w:pPr>
-      <w:bookmarkStart w:id="54" w:name="_Toc7702389"/>
+      <w:bookmarkStart w:id="53" w:name="_Toc7702389"/>
       <w:r>
         <w:lastRenderedPageBreak/>
         <w:t xml:space="preserve">X.6 </w:t>
@@ -14374,7 +14406,7 @@
       <w:r>
         <w:t>Cross Profile Considerations</w:t>
       </w:r>
-      <w:bookmarkEnd w:id="54"/>
+      <w:bookmarkEnd w:id="53"/>
     </w:p>
     <w:p>
       <w:r>
@@ -14442,8 +14474,8 @@
           <w:highlight w:val="yellow"/>
         </w:rPr>
       </w:pPr>
-      <w:bookmarkStart w:id="55" w:name="_2w5ecyt" w:colFirst="0" w:colLast="0"/>
-      <w:bookmarkEnd w:id="55"/>
+      <w:bookmarkStart w:id="54" w:name="_2w5ecyt" w:colFirst="0" w:colLast="0"/>
+      <w:bookmarkEnd w:id="54"/>
       <w:r>
         <w:br w:type="page"/>
       </w:r>
@@ -14497,10 +14529,10 @@
         </w:rPr>
         <w:t>.</w:t>
       </w:r>
-      <w:bookmarkStart w:id="56" w:name="_1baon6m" w:colFirst="0" w:colLast="0"/>
-      <w:bookmarkStart w:id="57" w:name="_2nusc19" w:colFirst="0" w:colLast="0"/>
+      <w:bookmarkStart w:id="55" w:name="_1baon6m" w:colFirst="0" w:colLast="0"/>
+      <w:bookmarkStart w:id="56" w:name="_2nusc19" w:colFirst="0" w:colLast="0"/>
+      <w:bookmarkEnd w:id="55"/>
       <w:bookmarkEnd w:id="56"/>
-      <w:bookmarkEnd w:id="57"/>
       <w:r>
         <w:br w:type="page"/>
       </w:r>
@@ -14509,10 +14541,10 @@
       <w:pPr>
         <w:pStyle w:val="PartTitle"/>
       </w:pPr>
-      <w:bookmarkStart w:id="58" w:name="_1yyy98l" w:colFirst="0" w:colLast="0"/>
-      <w:bookmarkStart w:id="59" w:name="_Toc500238773"/>
-      <w:bookmarkStart w:id="60" w:name="_Toc7702390"/>
-      <w:bookmarkEnd w:id="58"/>
+      <w:bookmarkStart w:id="57" w:name="_1yyy98l" w:colFirst="0" w:colLast="0"/>
+      <w:bookmarkStart w:id="58" w:name="_Toc500238773"/>
+      <w:bookmarkStart w:id="59" w:name="_Toc7702390"/>
+      <w:bookmarkEnd w:id="57"/>
       <w:r>
         <w:lastRenderedPageBreak/>
         <w:t>Volume 2</w:t>
@@ -14523,16 +14555,35 @@
       <w:r>
         <w:t xml:space="preserve"> – Transactions</w:t>
       </w:r>
+      <w:bookmarkEnd w:id="58"/>
       <w:bookmarkEnd w:id="59"/>
+    </w:p>
+    <w:p>
+      <w:pPr>
+        <w:pStyle w:val="EditorInstructions"/>
+      </w:pPr>
+      <w:bookmarkStart w:id="60" w:name="_Toc75083611"/>
+      <w:r>
+        <w:t>Add Section 3.Y</w:t>
+      </w:r>
+      <w:r>
+        <w:t>1</w:t>
+      </w:r>
+      <w:r>
+        <w:t xml:space="preserve"> </w:t>
+      </w:r>
       <w:bookmarkEnd w:id="60"/>
     </w:p>
     <w:p>
       <w:pPr>
-        <w:pStyle w:val="EditorInstructions"/>
-      </w:pPr>
-      <w:bookmarkStart w:id="61" w:name="_Toc75083611"/>
-      <w:r>
-        <w:t>Add Section 3.Y</w:t>
+        <w:pStyle w:val="Heading2"/>
+        <w:ind w:left="0" w:firstLine="0"/>
+      </w:pPr>
+      <w:bookmarkStart w:id="61" w:name="_Toc345074672"/>
+      <w:bookmarkStart w:id="62" w:name="_Toc500238774"/>
+      <w:bookmarkStart w:id="63" w:name="_Toc7702391"/>
+      <w:r>
+        <w:t>3.Y</w:t>
       </w:r>
       <w:r>
         <w:t>1</w:t>
@@ -14541,42 +14592,23 @@
         <w:t xml:space="preserve"> </w:t>
       </w:r>
       <w:bookmarkEnd w:id="61"/>
+      <w:bookmarkEnd w:id="62"/>
+      <w:r>
+        <w:t>Mobile Patient Identity Feed</w:t>
+      </w:r>
+      <w:r>
+        <w:t xml:space="preserve"> [ITI-Y1]</w:t>
+      </w:r>
+      <w:bookmarkEnd w:id="63"/>
     </w:p>
     <w:p>
       <w:pPr>
-        <w:pStyle w:val="Heading2"/>
-        <w:ind w:left="0" w:firstLine="0"/>
-      </w:pPr>
-      <w:bookmarkStart w:id="62" w:name="_Toc345074672"/>
-      <w:bookmarkStart w:id="63" w:name="_Toc500238774"/>
-      <w:bookmarkStart w:id="64" w:name="_Toc7702391"/>
-      <w:r>
-        <w:t>3.Y</w:t>
-      </w:r>
-      <w:r>
-        <w:t>1</w:t>
-      </w:r>
-      <w:r>
-        <w:t xml:space="preserve"> </w:t>
-      </w:r>
-      <w:bookmarkEnd w:id="62"/>
-      <w:bookmarkEnd w:id="63"/>
-      <w:r>
-        <w:t>Mobile Patient Identity Feed</w:t>
-      </w:r>
-      <w:r>
-        <w:t xml:space="preserve"> [ITI-Y1]</w:t>
-      </w:r>
-      <w:bookmarkEnd w:id="64"/>
-    </w:p>
-    <w:p>
-      <w:pPr>
         <w:pStyle w:val="Heading3"/>
         <w:ind w:left="0" w:firstLine="0"/>
       </w:pPr>
-      <w:bookmarkStart w:id="65" w:name="_Toc345074673"/>
-      <w:bookmarkStart w:id="66" w:name="_Toc500238775"/>
-      <w:bookmarkStart w:id="67" w:name="_Toc7702392"/>
+      <w:bookmarkStart w:id="64" w:name="_Toc345074673"/>
+      <w:bookmarkStart w:id="65" w:name="_Toc500238775"/>
+      <w:bookmarkStart w:id="66" w:name="_Toc7702392"/>
       <w:r>
         <w:t>3.Y</w:t>
       </w:r>
@@ -14586,9 +14618,9 @@
       <w:r>
         <w:t>.1 Scope</w:t>
       </w:r>
+      <w:bookmarkEnd w:id="64"/>
       <w:bookmarkEnd w:id="65"/>
       <w:bookmarkEnd w:id="66"/>
-      <w:bookmarkEnd w:id="67"/>
     </w:p>
     <w:p>
       <w:pPr>
@@ -14640,9 +14672,9 @@
         <w:pStyle w:val="Heading3"/>
         <w:ind w:left="0" w:firstLine="0"/>
       </w:pPr>
-      <w:bookmarkStart w:id="68" w:name="_Toc345074674"/>
-      <w:bookmarkStart w:id="69" w:name="_Toc500238776"/>
-      <w:bookmarkStart w:id="70" w:name="_Toc7702393"/>
+      <w:bookmarkStart w:id="67" w:name="_Toc345074674"/>
+      <w:bookmarkStart w:id="68" w:name="_Toc500238776"/>
+      <w:bookmarkStart w:id="69" w:name="_Toc7702393"/>
       <w:r>
         <w:t>3.Y</w:t>
       </w:r>
@@ -14652,9 +14684,9 @@
       <w:r>
         <w:t>.2 Actor Roles</w:t>
       </w:r>
+      <w:bookmarkEnd w:id="67"/>
       <w:bookmarkEnd w:id="68"/>
       <w:bookmarkEnd w:id="69"/>
-      <w:bookmarkEnd w:id="70"/>
     </w:p>
     <w:p>
       <w:pPr>
@@ -14954,9 +14986,9 @@
         <w:pStyle w:val="Heading3"/>
         <w:ind w:left="0" w:firstLine="0"/>
       </w:pPr>
-      <w:bookmarkStart w:id="71" w:name="_Toc345074675"/>
-      <w:bookmarkStart w:id="72" w:name="_Toc500238777"/>
-      <w:bookmarkStart w:id="73" w:name="_Toc7702394"/>
+      <w:bookmarkStart w:id="70" w:name="_Toc345074675"/>
+      <w:bookmarkStart w:id="71" w:name="_Toc500238777"/>
+      <w:bookmarkStart w:id="72" w:name="_Toc7702394"/>
       <w:r>
         <w:t>3.Y</w:t>
       </w:r>
@@ -14966,9 +14998,9 @@
       <w:r>
         <w:t>.3 Referenced Standards</w:t>
       </w:r>
+      <w:bookmarkEnd w:id="70"/>
       <w:bookmarkEnd w:id="71"/>
       <w:bookmarkEnd w:id="72"/>
-      <w:bookmarkEnd w:id="73"/>
     </w:p>
     <w:p>
       <w:pPr>
@@ -15007,9 +15039,9 @@
         <w:pStyle w:val="Heading3"/>
         <w:ind w:left="0" w:firstLine="0"/>
       </w:pPr>
-      <w:bookmarkStart w:id="74" w:name="_Toc345074676"/>
-      <w:bookmarkStart w:id="75" w:name="_Toc500238778"/>
-      <w:bookmarkStart w:id="76" w:name="_Toc7702395"/>
+      <w:bookmarkStart w:id="73" w:name="_Toc345074676"/>
+      <w:bookmarkStart w:id="74" w:name="_Toc500238778"/>
+      <w:bookmarkStart w:id="75" w:name="_Toc7702395"/>
       <w:r>
         <w:lastRenderedPageBreak/>
         <w:t>3.Y</w:t>
@@ -15020,9 +15052,9 @@
       <w:r>
         <w:t>.4 Interaction Diagram</w:t>
       </w:r>
+      <w:bookmarkEnd w:id="73"/>
       <w:bookmarkEnd w:id="74"/>
       <w:bookmarkEnd w:id="75"/>
-      <w:bookmarkEnd w:id="76"/>
     </w:p>
     <w:p>
       <w:pPr>
@@ -15624,15 +15656,15 @@
       <w:pPr>
         <w:pStyle w:val="BodyText"/>
       </w:pPr>
-      <w:bookmarkStart w:id="77" w:name="_Toc345074677"/>
+      <w:bookmarkStart w:id="76" w:name="_Toc345074677"/>
     </w:p>
     <w:p>
       <w:pPr>
         <w:pStyle w:val="Heading4"/>
         <w:ind w:left="0" w:firstLine="0"/>
       </w:pPr>
-      <w:bookmarkStart w:id="78" w:name="_Toc500238779"/>
-      <w:bookmarkStart w:id="79" w:name="_Toc7702396"/>
+      <w:bookmarkStart w:id="77" w:name="_Toc500238779"/>
+      <w:bookmarkStart w:id="78" w:name="_Toc7702396"/>
       <w:r>
         <w:t>3.Y</w:t>
       </w:r>
@@ -15642,12 +15674,12 @@
       <w:r>
         <w:t xml:space="preserve">.4.1 </w:t>
       </w:r>
+      <w:bookmarkEnd w:id="76"/>
       <w:bookmarkEnd w:id="77"/>
+      <w:r>
+        <w:t>Mobile Patient Identity Feed Request Message</w:t>
+      </w:r>
       <w:bookmarkEnd w:id="78"/>
-      <w:r>
-        <w:t>Mobile Patient Identity Feed Request Message</w:t>
-      </w:r>
-      <w:bookmarkEnd w:id="79"/>
     </w:p>
     <w:p>
       <w:pPr>
@@ -15716,9 +15748,9 @@
         <w:pStyle w:val="Heading5"/>
         <w:ind w:left="0" w:firstLine="0"/>
       </w:pPr>
-      <w:bookmarkStart w:id="80" w:name="_Toc345074678"/>
-      <w:bookmarkStart w:id="81" w:name="_Toc500238780"/>
-      <w:bookmarkStart w:id="82" w:name="_Toc7702397"/>
+      <w:bookmarkStart w:id="79" w:name="_Toc345074678"/>
+      <w:bookmarkStart w:id="80" w:name="_Toc500238780"/>
+      <w:bookmarkStart w:id="81" w:name="_Toc7702397"/>
       <w:r>
         <w:t>3.Y</w:t>
       </w:r>
@@ -15728,9 +15760,9 @@
       <w:r>
         <w:t>.4.1.1 Trigger Events</w:t>
       </w:r>
+      <w:bookmarkEnd w:id="79"/>
       <w:bookmarkEnd w:id="80"/>
       <w:bookmarkEnd w:id="81"/>
-      <w:bookmarkEnd w:id="82"/>
     </w:p>
     <w:p>
       <w:r>
@@ -15763,9 +15795,9 @@
         <w:pStyle w:val="Heading5"/>
         <w:ind w:left="0" w:firstLine="0"/>
       </w:pPr>
-      <w:bookmarkStart w:id="83" w:name="_Toc345074679"/>
-      <w:bookmarkStart w:id="84" w:name="_Toc500238781"/>
-      <w:bookmarkStart w:id="85" w:name="_Toc7702398"/>
+      <w:bookmarkStart w:id="82" w:name="_Toc345074679"/>
+      <w:bookmarkStart w:id="83" w:name="_Toc500238781"/>
+      <w:bookmarkStart w:id="84" w:name="_Toc7702398"/>
       <w:r>
         <w:t>3.Y</w:t>
       </w:r>
@@ -15775,9 +15807,9 @@
       <w:r>
         <w:t>.4.1.2 Message Semantics</w:t>
       </w:r>
+      <w:bookmarkEnd w:id="82"/>
       <w:bookmarkEnd w:id="83"/>
       <w:bookmarkEnd w:id="84"/>
-      <w:bookmarkEnd w:id="85"/>
     </w:p>
     <w:p>
       <w:pPr>
@@ -15904,7 +15936,7 @@
         </w:tabs>
         <w:ind w:left="0" w:firstLine="0"/>
       </w:pPr>
-      <w:bookmarkStart w:id="86" w:name="_Toc7702399"/>
+      <w:bookmarkStart w:id="85" w:name="_Toc7702399"/>
       <w:r>
         <w:t>3.Y</w:t>
       </w:r>
@@ -15923,7 +15955,7 @@
       <w:r>
         <w:t>FHIR Bundle Resource Constraints</w:t>
       </w:r>
-      <w:bookmarkEnd w:id="86"/>
+      <w:bookmarkEnd w:id="85"/>
     </w:p>
     <w:p>
       <w:r>
@@ -16281,7 +16313,7 @@
         </w:tabs>
         <w:ind w:left="0" w:firstLine="0"/>
       </w:pPr>
-      <w:bookmarkStart w:id="87" w:name="_Toc7702400"/>
+      <w:bookmarkStart w:id="86" w:name="_Toc7702400"/>
       <w:r>
         <w:t>3.Y</w:t>
       </w:r>
@@ -16300,7 +16332,7 @@
       <w:r>
         <w:t>FHIR MessageHeader Resource Constraints</w:t>
       </w:r>
-      <w:bookmarkEnd w:id="87"/>
+      <w:bookmarkEnd w:id="86"/>
     </w:p>
     <w:p>
       <w:r>
@@ -17262,16 +17294,24 @@
         </w:rPr>
         <w:t xml:space="preserve">being linked with the link element populated.  </w:t>
       </w:r>
-      <w:r>
+    </w:p>
+    <w:p>
+      <w:pPr>
+        <w:pStyle w:val="AuthorInstructions"/>
         <w:rPr>
           <w:i w:val="0"/>
         </w:rPr>
+      </w:pPr>
+      <w:r>
+        <w:rPr>
+          <w:i w:val="0"/>
+        </w:rPr>
         <w:t xml:space="preserve">When the link is a result of a duplicate record, then deprecated </w:t>
       </w:r>
       <w:r>
         <w:rPr>
           <w:rStyle w:val="XMLname"/>
-          <w:iCs/>
+          <w:i w:val="0"/>
         </w:rPr>
         <w:t>Patient</w:t>
       </w:r>
@@ -17296,7 +17336,7 @@
       <w:r>
         <w:rPr>
           <w:rStyle w:val="XMLname"/>
-          <w:iCs/>
+          <w:i w:val="0"/>
         </w:rPr>
         <w:t>Patient</w:t>
       </w:r>
@@ -17306,6 +17346,14 @@
         </w:rPr>
         <w:t xml:space="preserve"> Resource. </w:t>
       </w:r>
+    </w:p>
+    <w:p>
+      <w:pPr>
+        <w:pStyle w:val="AuthorInstructions"/>
+        <w:rPr>
+          <w:i w:val="0"/>
+        </w:rPr>
+      </w:pPr>
     </w:p>
     <w:p>
       <w:pPr>
@@ -17483,7 +17531,77 @@
         <w:rPr>
           <w:i w:val="0"/>
         </w:rPr>
-        <w:t>See ITI TF-2x: Appendix W for informative implementation material for this transaction.</w:t>
+        <w:t xml:space="preserve">When a Patient needs to be associated to a related person (such as parents) the </w:t>
+      </w:r>
+      <w:r>
+        <w:rPr>
+          <w:rStyle w:val="XMLname"/>
+          <w:i w:val="0"/>
+          <w:iCs/>
+        </w:rPr>
+        <w:t>Patient</w:t>
+      </w:r>
+      <w:r>
+        <w:rPr>
+          <w:i w:val="0"/>
+        </w:rPr>
+        <w:t xml:space="preserve"> Resource shall use the link with a link.type set to “seealso” and the link.other will be a reference to a </w:t>
+      </w:r>
+      <w:r>
+        <w:rPr>
+          <w:rStyle w:val="XMLname"/>
+          <w:i w:val="0"/>
+          <w:iCs/>
+        </w:rPr>
+        <w:t>RelatedPerson</w:t>
+      </w:r>
+      <w:r>
+        <w:rPr>
+          <w:i w:val="0"/>
+        </w:rPr>
+        <w:t xml:space="preserve"> Resource.</w:t>
+      </w:r>
+      <w:r>
+        <w:rPr>
+          <w:i w:val="0"/>
+        </w:rPr>
+        <w:t xml:space="preserve">  When links are set for this purpose, the </w:t>
+      </w:r>
+      <w:r>
+        <w:rPr>
+          <w:rStyle w:val="XMLname"/>
+          <w:i w:val="0"/>
+          <w:iCs/>
+        </w:rPr>
+        <w:t>eventUri</w:t>
+      </w:r>
+      <w:r>
+        <w:rPr>
+          <w:i w:val="0"/>
+        </w:rPr>
+        <w:t xml:space="preserve"> shall be patient-update and not patient-link.</w:t>
+      </w:r>
+    </w:p>
+    <w:p>
+      <w:pPr>
+        <w:pStyle w:val="AuthorInstructions"/>
+        <w:rPr>
+          <w:i w:val="0"/>
+        </w:rPr>
+      </w:pPr>
+      <w:r>
+        <w:rPr>
+          <w:i w:val="0"/>
+        </w:rPr>
+        <w:t>See ITI TF-2x: Appendix W for informative implementation</w:t>
+      </w:r>
+      <w:bookmarkStart w:id="87" w:name="_GoBack"/>
+      <w:bookmarkEnd w:id="87"/>
+      <w:r>
+        <w:rPr>
+          <w:i w:val="0"/>
+        </w:rPr>
+        <w:t xml:space="preserve"> material for this transaction.</w:t>
       </w:r>
     </w:p>
     <w:p>
@@ -18113,6 +18231,12 @@
         <w:rPr>
           <w:i w:val="0"/>
         </w:rPr>
+        <w:t xml:space="preserve"> </w:t>
+      </w:r>
+      <w:r>
+        <w:rPr>
+          <w:i w:val="0"/>
+        </w:rPr>
         <w:t>and</w:t>
       </w:r>
       <w:r>
@@ -18145,7 +18269,29 @@
         <w:rPr>
           <w:i w:val="0"/>
         </w:rPr>
-        <w:t>A Consumer shall treat linked patient resources as if they were the same resource.  E.g. when other transactions are processed on resources that reference one of the linked patients, resources that reference all linked patients will be included.  A Consumer system will process the feed in line with its application capabilities, see Section 1:X.6.</w:t>
+        <w:t xml:space="preserve">A Consumer shall treat linked </w:t>
+      </w:r>
+      <w:r>
+        <w:rPr>
+          <w:rStyle w:val="XMLname"/>
+          <w:i w:val="0"/>
+          <w:iCs/>
+        </w:rPr>
+        <w:t>P</w:t>
+      </w:r>
+      <w:r>
+        <w:rPr>
+          <w:rStyle w:val="XMLname"/>
+          <w:i w:val="0"/>
+          <w:iCs/>
+        </w:rPr>
+        <w:t>atient</w:t>
+      </w:r>
+      <w:r>
+        <w:rPr>
+          <w:i w:val="0"/>
+        </w:rPr>
+        <w:t xml:space="preserve"> resources as if they were the same resource.  E.g. when other transactions are processed on resources that reference one of the linked patients, resources that reference all linked patients will be included.  A Consumer system will process the feed in line with its application capabilities, see Section 1:X.6.</w:t>
       </w:r>
       <w:r>
         <w:rPr>
@@ -41779,11 +41925,11 @@
         <w:t>(Note:  This section is currently in the PIXm Trial Implementation Supplement)</w:t>
       </w:r>
     </w:p>
-    <w:bookmarkStart w:id="139" w:name="_Toc7702432"/>
     <w:p>
       <w:pPr>
         <w:pStyle w:val="Heading3"/>
       </w:pPr>
+      <w:bookmarkStart w:id="139" w:name="_Toc7702432"/>
       <w:r>
         <w:rPr>
           <w:noProof/>
@@ -45817,7 +45963,7 @@
 </file>
 
 <file path=customXml/itemProps1.xml><?xml version="1.0" encoding="utf-8"?>
-<ds:datastoreItem xmlns:ds="http://schemas.openxmlformats.org/officeDocument/2006/customXml" ds:itemID="{B2F5BF55-7F7C-415B-B693-8B8651EA5C4B}">
+<ds:datastoreItem xmlns:ds="http://schemas.openxmlformats.org/officeDocument/2006/customXml" ds:itemID="{03797EA9-551D-42A3-816A-07DB400A70DB}">
   <ds:schemaRefs>
     <ds:schemaRef ds:uri="http://schemas.openxmlformats.org/officeDocument/2006/bibliography"/>
   </ds:schemaRefs>

</xml_diff>